<commit_message>
report & app update
</commit_message>
<xml_diff>
--- a/report_paper/static_doc.docx
+++ b/report_paper/static_doc.docx
@@ -37,7 +37,7 @@
         <w:t xml:space="preserve"> </w:t>
       </w:r>
       <w:r>
-        <w:t xml:space="preserve">Ilha</w:t>
+        <w:t xml:space="preserve">ilha</w:t>
       </w:r>
       <w:r>
         <w:t xml:space="preserve"> </w:t>
@@ -83,7 +83,7 @@
         <w:pStyle w:val="Date"/>
       </w:pPr>
       <w:r>
-        <w:t xml:space="preserve">2016-04-26</w:t>
+        <w:t xml:space="preserve">2016-05-06</w:t>
       </w:r>
     </w:p>
     <w:p>
@@ -108,7 +108,7 @@
         <w:pStyle w:val="FirstParagraph"/>
       </w:pPr>
       <w:r>
-        <w:t xml:space="preserve">A realização do estudo do Atlas da Radiação Solar da Ilha da Madeira, teve iniciativa no estágio do Eng. Ricardo Faria no</w:t>
+        <w:t xml:space="preserve">A realização do estudo do Atlas da Radiação Solar da ilha da Madeira, teve iniciativa no estágio do Eng. Ricardo Faria no</w:t>
       </w:r>
       <w:r>
         <w:t xml:space="preserve"> </w:t>
@@ -677,7 +677,7 @@
         <w:pStyle w:val="FirstParagraph"/>
       </w:pPr>
       <w:r>
-        <w:t xml:space="preserve">A ilha da Madeira apresenta uma topografia muito montanhosa, com profundos vales incrustados entre os picos e suas caraterísticas falésias. A</w:t>
+        <w:t xml:space="preserve">A ilha da Madeira apresenta uma topografia muito montanhosa, com profundos vales incrustados entre os picos e suas caraterísticas falésias. A ilha do Porto Santo, apresenta uma topografia muito menos complexa em comparação à ilha da Madeira. A</w:t>
       </w:r>
       <w:r>
         <w:t xml:space="preserve"> </w:t>
@@ -3690,7 +3690,7 @@
         <w:pStyle w:val="FirstParagraph"/>
       </w:pPr>
       <w:r>
-        <w:t xml:space="preserve">Para definição digital da topografia, foram utilizados dados dos modelos digitais de elevação provenientes do projeto SRTM. A resolução final da grelha de altimetria a utilizar nos cálculos foi de 500 m, resultando nas</w:t>
+        <w:t xml:space="preserve">Para definição digital da topografia, foram utilizados dados dos modelos digitais de elevação provenientes do projeto SRTM. A resolução final da grelha de altimetria a utilizar nos cálculos foi de 100 m, resultando nas</w:t>
       </w:r>
       <w:r>
         <w:t xml:space="preserve"> </w:t>
@@ -3729,7 +3729,7 @@
         <w:pStyle w:val="BodyText"/>
       </w:pPr>
       <w:r>
-        <w:t xml:space="preserve">A descrição direcional das elevações em graus, horizontes, foi realizada segundo o método proposto por Dozier et al.1980 e teve por base a informação de altimétrica na resolução de 500m. Na estimativa dos horizontes foram utilizados 96 sectores direcionais permitindo estimar os efeitos de sombreamento e consequente influência sobre o défice de energia.</w:t>
+        <w:t xml:space="preserve">A descrição direcional das elevações em graus, horizontes, foi realizada segundo o método proposto por Dozier et al.1980 e teve por base a informação de altimétrica na resolução de 100m. Na estimativa dos horizontes foram utilizados 96 sectores direcionais permitindo estimar os efeitos de sombreamento e consequente influência sobre o défice de energia.</w:t>
       </w:r>
       <w:r>
         <w:t xml:space="preserve"> </w:t>
@@ -3747,7 +3747,7 @@
         <w:t xml:space="preserve"> </w:t>
       </w:r>
       <w:r>
-        <w:t xml:space="preserve">pode ser consultado com maior detalhe a informação topográfica de entrada, e o mapa de horizontes para a direção de 0º (Norte) e 90º (Este).</w:t>
+        <w:t xml:space="preserve">pode ser consultado com maior detalhe a informação topográfica de entrada, e o mapa de horizontes para a direção de 90º (Sul) para a ilha da Madeira e Porto Santo.</w:t>
       </w:r>
     </w:p>
     <w:p>
@@ -4219,7 +4219,7 @@
               <w:jc w:val="center"/>
             </w:pPr>
             <w:r>
-              <w:t xml:space="preserve">Erro abs. [%]</w:t>
+              <w:t xml:space="preserve">Erro abs. [W/m^2]</w:t>
             </w:r>
           </w:p>
         </w:tc>
@@ -4270,7 +4270,58 @@
               <w:jc w:val="center"/>
             </w:pPr>
             <w:r>
-              <w:t xml:space="preserve">Erro abs. corrigido [%]</w:t>
+              <w:t xml:space="preserve">ReSun D03 [W/m^2]</w:t>
+            </w:r>
+          </w:p>
+        </w:tc>
+        <w:tc>
+          <w:tcPr>
+            <w:tcBorders>
+              <w:bottom w:val="single"/>
+            </w:tcBorders>
+            <w:vAlign w:val="bottom"/>
+          </w:tcPr>
+          <w:p>
+            <w:pPr>
+              <w:pStyle w:val="Compact"/>
+              <w:jc w:val="center"/>
+            </w:pPr>
+            <w:r>
+              <w:t xml:space="preserve">Erro abs. corr. [W/m^2]</w:t>
+            </w:r>
+          </w:p>
+        </w:tc>
+        <w:tc>
+          <w:tcPr>
+            <w:tcBorders>
+              <w:bottom w:val="single"/>
+            </w:tcBorders>
+            <w:vAlign w:val="bottom"/>
+          </w:tcPr>
+          <w:p>
+            <w:pPr>
+              <w:pStyle w:val="Compact"/>
+              <w:jc w:val="center"/>
+            </w:pPr>
+            <w:r>
+              <w:t xml:space="preserve">ReSun D03 corr. [W/m^2]</w:t>
+            </w:r>
+          </w:p>
+        </w:tc>
+        <w:tc>
+          <w:tcPr>
+            <w:tcBorders>
+              <w:bottom w:val="single"/>
+            </w:tcBorders>
+            <w:vAlign w:val="bottom"/>
+          </w:tcPr>
+          <w:p>
+            <w:pPr>
+              <w:pStyle w:val="Compact"/>
+              <w:jc w:val="center"/>
+            </w:pPr>
+            <w:r>
+              <w:t xml:space="preserve">Erro abs. [%]</w:t>
             </w:r>
           </w:p>
         </w:tc>
@@ -4327,7 +4378,40 @@
               <w:jc w:val="center"/>
             </w:pPr>
             <w:r>
+              <w:t xml:space="preserve">179.3</w:t>
+            </w:r>
+          </w:p>
+        </w:tc>
+        <w:tc>
+          <w:p>
+            <w:pPr>
+              <w:pStyle w:val="Compact"/>
+              <w:jc w:val="center"/>
+            </w:pPr>
+            <w:r>
               <w:t xml:space="preserve">-12.3</w:t>
+            </w:r>
+          </w:p>
+        </w:tc>
+        <w:tc>
+          <w:p>
+            <w:pPr>
+              <w:pStyle w:val="Compact"/>
+              <w:jc w:val="center"/>
+            </w:pPr>
+            <w:r>
+              <w:t xml:space="preserve">201.4</w:t>
+            </w:r>
+          </w:p>
+        </w:tc>
+        <w:tc>
+          <w:p>
+            <w:pPr>
+              <w:pStyle w:val="Compact"/>
+              <w:jc w:val="center"/>
+            </w:pPr>
+            <w:r>
+              <w:t xml:space="preserve">5.6</w:t>
             </w:r>
           </w:p>
         </w:tc>
@@ -4384,7 +4468,40 @@
               <w:jc w:val="center"/>
             </w:pPr>
             <w:r>
+              <w:t xml:space="preserve">213.8</w:t>
+            </w:r>
+          </w:p>
+        </w:tc>
+        <w:tc>
+          <w:p>
+            <w:pPr>
+              <w:pStyle w:val="Compact"/>
+              <w:jc w:val="center"/>
+            </w:pPr>
+            <w:r>
               <w:t xml:space="preserve">-1.1</w:t>
+            </w:r>
+          </w:p>
+        </w:tc>
+        <w:tc>
+          <w:p>
+            <w:pPr>
+              <w:pStyle w:val="Compact"/>
+              <w:jc w:val="center"/>
+            </w:pPr>
+            <w:r>
+              <w:t xml:space="preserve">216.2</w:t>
+            </w:r>
+          </w:p>
+        </w:tc>
+        <w:tc>
+          <w:p>
+            <w:pPr>
+              <w:pStyle w:val="Compact"/>
+              <w:jc w:val="center"/>
+            </w:pPr>
+            <w:r>
+              <w:t xml:space="preserve">1.9</w:t>
             </w:r>
           </w:p>
         </w:tc>
@@ -4441,7 +4558,40 @@
               <w:jc w:val="center"/>
             </w:pPr>
             <w:r>
+              <w:t xml:space="preserve">155.7</w:t>
+            </w:r>
+          </w:p>
+        </w:tc>
+        <w:tc>
+          <w:p>
+            <w:pPr>
+              <w:pStyle w:val="Compact"/>
+              <w:jc w:val="center"/>
+            </w:pPr>
+            <w:r>
               <w:t xml:space="preserve">-1.3</w:t>
+            </w:r>
+          </w:p>
+        </w:tc>
+        <w:tc>
+          <w:p>
+            <w:pPr>
+              <w:pStyle w:val="Compact"/>
+              <w:jc w:val="center"/>
+            </w:pPr>
+            <w:r>
+              <w:t xml:space="preserve">157.8</w:t>
+            </w:r>
+          </w:p>
+        </w:tc>
+        <w:tc>
+          <w:p>
+            <w:pPr>
+              <w:pStyle w:val="Compact"/>
+              <w:jc w:val="center"/>
+            </w:pPr>
+            <w:r>
+              <w:t xml:space="preserve">7.7</w:t>
             </w:r>
           </w:p>
         </w:tc>
@@ -4498,7 +4648,40 @@
               <w:jc w:val="center"/>
             </w:pPr>
             <w:r>
+              <w:t xml:space="preserve">204.7</w:t>
+            </w:r>
+          </w:p>
+        </w:tc>
+        <w:tc>
+          <w:p>
+            <w:pPr>
+              <w:pStyle w:val="Compact"/>
+              <w:jc w:val="center"/>
+            </w:pPr>
+            <w:r>
               <w:t xml:space="preserve">12.3</w:t>
+            </w:r>
+          </w:p>
+        </w:tc>
+        <w:tc>
+          <w:p>
+            <w:pPr>
+              <w:pStyle w:val="Compact"/>
+              <w:jc w:val="center"/>
+            </w:pPr>
+            <w:r>
+              <w:t xml:space="preserve">179.6</w:t>
+            </w:r>
+          </w:p>
+        </w:tc>
+        <w:tc>
+          <w:p>
+            <w:pPr>
+              <w:pStyle w:val="Compact"/>
+              <w:jc w:val="center"/>
+            </w:pPr>
+            <w:r>
+              <w:t xml:space="preserve">6.7</w:t>
             </w:r>
           </w:p>
         </w:tc>
@@ -4555,7 +4738,40 @@
               <w:jc w:val="center"/>
             </w:pPr>
             <w:r>
+              <w:t xml:space="preserve">203.1</w:t>
+            </w:r>
+          </w:p>
+        </w:tc>
+        <w:tc>
+          <w:p>
+            <w:pPr>
+              <w:pStyle w:val="Compact"/>
+              <w:jc w:val="center"/>
+            </w:pPr>
+            <w:r>
               <w:t xml:space="preserve">14.3</w:t>
+            </w:r>
+          </w:p>
+        </w:tc>
+        <w:tc>
+          <w:p>
+            <w:pPr>
+              <w:pStyle w:val="Compact"/>
+              <w:jc w:val="center"/>
+            </w:pPr>
+            <w:r>
+              <w:t xml:space="preserve">174.1</w:t>
+            </w:r>
+          </w:p>
+        </w:tc>
+        <w:tc>
+          <w:p>
+            <w:pPr>
+              <w:pStyle w:val="Compact"/>
+              <w:jc w:val="center"/>
+            </w:pPr>
+            <w:r>
+              <w:t xml:space="preserve">6.2</w:t>
             </w:r>
           </w:p>
         </w:tc>
@@ -4612,7 +4828,40 @@
               <w:jc w:val="center"/>
             </w:pPr>
             <w:r>
+              <w:t xml:space="preserve">167.7</w:t>
+            </w:r>
+          </w:p>
+        </w:tc>
+        <w:tc>
+          <w:p>
+            <w:pPr>
+              <w:pStyle w:val="Compact"/>
+              <w:jc w:val="center"/>
+            </w:pPr>
+            <w:r>
               <w:t xml:space="preserve">4.4</w:t>
+            </w:r>
+          </w:p>
+        </w:tc>
+        <w:tc>
+          <w:p>
+            <w:pPr>
+              <w:pStyle w:val="Compact"/>
+              <w:jc w:val="center"/>
+            </w:pPr>
+            <w:r>
+              <w:t xml:space="preserve">160.3</w:t>
+            </w:r>
+          </w:p>
+        </w:tc>
+        <w:tc>
+          <w:p>
+            <w:pPr>
+              <w:pStyle w:val="Compact"/>
+              <w:jc w:val="center"/>
+            </w:pPr>
+            <w:r>
+              <w:t xml:space="preserve">6.9</w:t>
             </w:r>
           </w:p>
         </w:tc>
@@ -4669,7 +4918,40 @@
               <w:jc w:val="center"/>
             </w:pPr>
             <w:r>
+              <w:t xml:space="preserve">202.3</w:t>
+            </w:r>
+          </w:p>
+        </w:tc>
+        <w:tc>
+          <w:p>
+            <w:pPr>
+              <w:pStyle w:val="Compact"/>
+              <w:jc w:val="center"/>
+            </w:pPr>
+            <w:r>
               <w:t xml:space="preserve">5.0</w:t>
+            </w:r>
+          </w:p>
+        </w:tc>
+        <w:tc>
+          <w:p>
+            <w:pPr>
+              <w:pStyle w:val="Compact"/>
+              <w:jc w:val="center"/>
+            </w:pPr>
+            <w:r>
+              <w:t xml:space="preserve">192.2</w:t>
+            </w:r>
+          </w:p>
+        </w:tc>
+        <w:tc>
+          <w:p>
+            <w:pPr>
+              <w:pStyle w:val="Compact"/>
+              <w:jc w:val="center"/>
+            </w:pPr>
+            <w:r>
+              <w:t xml:space="preserve">6.4</w:t>
             </w:r>
           </w:p>
         </w:tc>
@@ -4726,7 +5008,40 @@
               <w:jc w:val="center"/>
             </w:pPr>
             <w:r>
+              <w:t xml:space="preserve">164.2</w:t>
+            </w:r>
+          </w:p>
+        </w:tc>
+        <w:tc>
+          <w:p>
+            <w:pPr>
+              <w:pStyle w:val="Compact"/>
+              <w:jc w:val="center"/>
+            </w:pPr>
+            <w:r>
               <w:t xml:space="preserve">0.0</w:t>
+            </w:r>
+          </w:p>
+        </w:tc>
+        <w:tc>
+          <w:p>
+            <w:pPr>
+              <w:pStyle w:val="Compact"/>
+              <w:jc w:val="center"/>
+            </w:pPr>
+            <w:r>
+              <w:t xml:space="preserve">164.2</w:t>
+            </w:r>
+          </w:p>
+        </w:tc>
+        <w:tc>
+          <w:p>
+            <w:pPr>
+              <w:pStyle w:val="Compact"/>
+              <w:jc w:val="center"/>
+            </w:pPr>
+            <w:r>
+              <w:t xml:space="preserve">11.6</w:t>
             </w:r>
           </w:p>
         </w:tc>
@@ -4783,7 +5098,40 @@
               <w:jc w:val="center"/>
             </w:pPr>
             <w:r>
+              <w:t xml:space="preserve">192.6</w:t>
+            </w:r>
+          </w:p>
+        </w:tc>
+        <w:tc>
+          <w:p>
+            <w:pPr>
+              <w:pStyle w:val="Compact"/>
+              <w:jc w:val="center"/>
+            </w:pPr>
+            <w:r>
               <w:t xml:space="preserve">7.0</w:t>
+            </w:r>
+          </w:p>
+        </w:tc>
+        <w:tc>
+          <w:p>
+            <w:pPr>
+              <w:pStyle w:val="Compact"/>
+              <w:jc w:val="center"/>
+            </w:pPr>
+            <w:r>
+              <w:t xml:space="preserve">179.1</w:t>
+            </w:r>
+          </w:p>
+        </w:tc>
+        <w:tc>
+          <w:p>
+            <w:pPr>
+              <w:pStyle w:val="Compact"/>
+              <w:jc w:val="center"/>
+            </w:pPr>
+            <w:r>
+              <w:t xml:space="preserve">9.5</w:t>
             </w:r>
           </w:p>
         </w:tc>
@@ -4913,9 +5261,128 @@
         <w:t xml:space="preserve"> </w:t>
       </w:r>
       <w:r>
-        <w:t xml:space="preserve">Nas tabelas 3 e 4 são apresentadas as medidas estatísticas de erro médio relativo, rMB, Root Mean Square relativo, rRMS, desvio padrão relativo, rSTD, e o erro relativo absoluto máximo para diferentes cenários de probabilidade (50%, 80% e 90%), respetivamente.</w:t>
-      </w:r>
-    </w:p>
+        <w:t xml:space="preserve">Na tabela</w:t>
+      </w:r>
+      <w:r>
+        <w:t xml:space="preserve"> </w:t>
+      </w:r>
+      <w:r>
+        <w:t xml:space="preserve">Tab. 5</w:t>
+      </w:r>
+      <w:r>
+        <w:t xml:space="preserve"> </w:t>
+      </w:r>
+      <w:r>
+        <w:t xml:space="preserve">é apresentado as medidas estatísticas de erro médio relativo, rMB, Root Mean Square relativo, rRMS, desvio padrão relativo, rSTD, e o erro relativo absoluto máximo para diferentes cenários de probabilidade (50% e 80%), respetivamente.</w:t>
+      </w:r>
+    </w:p>
+    <w:p>
+      <w:pPr>
+        <w:pStyle w:val="BodyText"/>
+      </w:pPr>
+    </w:p>
+    <w:p>
+      <w:pPr>
+        <w:pStyle w:val="TableCaption"/>
+      </w:pPr>
+      <w:r>
+        <w:t xml:space="preserve">Erro relativo absoluto máximo para diferentes cenários de probabilidade da validação ReSun.</w:t>
+      </w:r>
+    </w:p>
+    <w:tbl>
+      <w:tblPr>
+        <w:tblStyle w:val="TableNormal"/>
+        <w:tblW w:type="pct" w:w="0.0"/>
+        <w:tblLook w:firstRow="1"/>
+        <w:tblCaption w:val="Erro relativo absoluto máximo para diferentes cenários de probabilidade da validação ReSun."/>
+      </w:tblPr>
+      <w:tblGrid/>
+      <w:tr>
+        <w:trPr>
+          <w:cnfStyle w:firstRow="1"/>
+        </w:trPr>
+        <w:tc>
+          <w:tcPr>
+            <w:tcBorders>
+              <w:bottom w:val="single"/>
+            </w:tcBorders>
+            <w:vAlign w:val="bottom"/>
+          </w:tcPr>
+          <w:p>
+            <w:pStyle w:val="Compact"/>
+          </w:p>
+        </w:tc>
+        <w:tc>
+          <w:tcPr>
+            <w:tcBorders>
+              <w:bottom w:val="single"/>
+            </w:tcBorders>
+            <w:vAlign w:val="bottom"/>
+          </w:tcPr>
+          <w:p>
+            <w:pPr>
+              <w:pStyle w:val="Compact"/>
+              <w:jc w:val="center"/>
+            </w:pPr>
+            <w:r>
+              <w:t xml:space="preserve">Probabilidade 50%</w:t>
+            </w:r>
+          </w:p>
+        </w:tc>
+        <w:tc>
+          <w:tcPr>
+            <w:tcBorders>
+              <w:bottom w:val="single"/>
+            </w:tcBorders>
+            <w:vAlign w:val="bottom"/>
+          </w:tcPr>
+          <w:p>
+            <w:pPr>
+              <w:pStyle w:val="Compact"/>
+              <w:jc w:val="center"/>
+            </w:pPr>
+            <w:r>
+              <w:t xml:space="preserve">Probabilidade 80%</w:t>
+            </w:r>
+          </w:p>
+        </w:tc>
+      </w:tr>
+      <w:tr>
+        <w:tc>
+          <w:p>
+            <w:pPr>
+              <w:pStyle w:val="Compact"/>
+              <w:jc w:val="left"/>
+            </w:pPr>
+            <w:r>
+              <w:t xml:space="preserve">Erro relativo absoluto máximo [%]</w:t>
+            </w:r>
+          </w:p>
+        </w:tc>
+        <w:tc>
+          <w:p>
+            <w:pPr>
+              <w:pStyle w:val="Compact"/>
+              <w:jc w:val="center"/>
+            </w:pPr>
+            <w:r>
+              <w:t xml:space="preserve">6.7</w:t>
+            </w:r>
+          </w:p>
+        </w:tc>
+        <w:tc>
+          <w:p>
+            <w:pPr>
+              <w:pStyle w:val="Compact"/>
+              <w:jc w:val="center"/>
+            </w:pPr>
+            <w:r>
+              <w:t xml:space="preserve">8.4</w:t>
+            </w:r>
+          </w:p>
+        </w:tc>
+      </w:tr>
+    </w:tbl>
     <w:p>
       <w:pPr>
         <w:pStyle w:val="Heading1"/>
@@ -4931,6 +5398,47 @@
         <w:pict>
           <v:rect style="width:0;height:1.5pt" o:hralign="center" o:hrstd="t" o:hr="t"/>
         </w:pict>
+      </w:r>
+    </w:p>
+    <w:p>
+      <w:pPr>
+        <w:pStyle w:val="FirstParagraph"/>
+      </w:pPr>
+      <w:r>
+        <w:t xml:space="preserve">Foram realizadas simulações computacionais a fim de se modelar por técnicas mais avançadas a disponibilidade da radiação solar global na horizontal sobre a áera da ilha da Madeira e Porto Santo.</w:t>
+      </w:r>
+      <w:r>
+        <w:t xml:space="preserve"> </w:t>
+      </w:r>
+      <w:r>
+        <w:t xml:space="preserve">As técnicas de modelação da radiação solar foram executadas pelo ReSun</w:t>
+      </w:r>
+      <w:r>
+        <w:rPr>
+          <w:vertAlign w:val="superscript"/>
+        </w:rPr>
+        <w:t xml:space="preserve">TM</w:t>
+      </w:r>
+      <w:r>
+        <w:t xml:space="preserve">, fazendo uso de resultados de mesoescala com objetivo de integrar os efeitos da nebulosidade. Este é um processo em que o ReSun</w:t>
+      </w:r>
+      <w:r>
+        <w:rPr>
+          <w:vertAlign w:val="superscript"/>
+        </w:rPr>
+        <w:t xml:space="preserve">TM</w:t>
+      </w:r>
+      <w:r>
+        <w:t xml:space="preserve"> </w:t>
+      </w:r>
+      <w:r>
+        <w:t xml:space="preserve">faz uso das capacidades de modelação meteorológicas de larga escala, resolvidas pela mesoescala (WRF), para alimentar um processo de downscaling dinâmico que introduz um maior detalhe na caracterização da disponibilidade e magnitude da radiação solar.</w:t>
+      </w:r>
+      <w:r>
+        <w:t xml:space="preserve"> </w:t>
+      </w:r>
+      <w:r>
+        <w:t xml:space="preserve">Para caracterização da incerteza foram associados os resultados das 9 EMAS anteriormente apresentadas.</w:t>
       </w:r>
     </w:p>
     <w:p>
@@ -5190,7 +5698,7 @@
     </w:lvl>
   </w:abstractNum>
   <w:abstractNum w:abstractNumId="990">
-    <w:nsid w:val="cf41e069"/>
+    <w:nsid w:val="a22e40a7"/>
     <w:multiLevelType w:val="multilevel"/>
     <w:lvl w:ilvl="0">
       <w:numFmt w:val="bullet"/>

</xml_diff>